<commit_message>
Added Thursday lecture notes
</commit_message>
<xml_diff>
--- a/week_2/lecture/notes_03-09-2024.docx
+++ b/week_2/lecture/notes_03-09-2024.docx
@@ -436,9 +436,9 @@
           <w:noProof/>
         </w:rPr>
         <w:drawing>
-          <wp:inline distT="0" distB="0" distL="0" distR="0" wp14:anchorId="231D2A11" wp14:editId="18D407BA">
+          <wp:inline distT="0" distB="0" distL="0" distR="0" wp14:anchorId="231D2A11" wp14:editId="319A19BF">
             <wp:extent cx="3151212" cy="1822047"/>
-            <wp:effectExtent l="0" t="0" r="0" b="6985"/>
+            <wp:effectExtent l="19050" t="19050" r="11430" b="26035"/>
             <wp:docPr id="462729215" name="Picture 1" descr="A black and white paper with text&#10;&#10;Description automatically generated"/>
             <wp:cNvGraphicFramePr>
               <a:graphicFrameLocks xmlns:a="http://schemas.openxmlformats.org/drawingml/2006/main" noChangeAspect="1"/>
@@ -464,6 +464,11 @@
                     <a:prstGeom prst="rect">
                       <a:avLst/>
                     </a:prstGeom>
+                    <a:ln>
+                      <a:solidFill>
+                        <a:srgbClr val="FF0000"/>
+                      </a:solidFill>
+                    </a:ln>
                   </pic:spPr>
                 </pic:pic>
               </a:graphicData>
@@ -632,7 +637,15 @@
     </w:p>
     <w:p>
       <w:r>
-        <w:t>Sign stimuli: Some feature of a stimulus that is sufficient to bring about a particular pattern of behavior.</w:t>
+        <w:t xml:space="preserve">Sign stimuli: Some </w:t>
+      </w:r>
+      <w:proofErr w:type="gramStart"/>
+      <w:r>
+        <w:t>feature</w:t>
+      </w:r>
+      <w:proofErr w:type="gramEnd"/>
+      <w:r>
+        <w:t xml:space="preserve"> of a stimulus that is sufficient to bring about a particular pattern of behavior.</w:t>
       </w:r>
     </w:p>
     <w:p/>
@@ -803,7 +816,15 @@
               <w:t xml:space="preserve">Example: </w:t>
             </w:r>
             <w:r>
-              <w:t>Brown headed cow birds. Grows up with a foster species, yet when it fledges, it will associate with cow birds, mate, find a new nest to parasitize. Has never seen another cowbird, but knows what to look for and how to respond.</w:t>
+              <w:t xml:space="preserve">Brown headed cow birds. Grows up with a foster species, yet when it fledges, it will associate with cow birds, mate, find a new nest to parasitize. Has never seen another </w:t>
+            </w:r>
+            <w:proofErr w:type="gramStart"/>
+            <w:r>
+              <w:t>cowbird, but</w:t>
+            </w:r>
+            <w:proofErr w:type="gramEnd"/>
+            <w:r>
+              <w:t xml:space="preserve"> knows what to look for and how to respond.</w:t>
             </w:r>
           </w:p>
         </w:tc>
@@ -816,7 +837,15 @@
               <w:t>O</w:t>
             </w:r>
             <w:r>
-              <w:t>pportunity for the additional information from the environment to influence that behavior</w:t>
+              <w:t xml:space="preserve">pportunity for </w:t>
+            </w:r>
+            <w:proofErr w:type="gramStart"/>
+            <w:r>
+              <w:t>the additional</w:t>
+            </w:r>
+            <w:proofErr w:type="gramEnd"/>
+            <w:r>
+              <w:t xml:space="preserve"> information from the environment to influence that behavior</w:t>
             </w:r>
             <w:r>
               <w:t xml:space="preserve">. </w:t>
@@ -860,7 +889,71 @@
           <w:b/>
           <w:bCs/>
         </w:rPr>
-        <w:t>The stimluli with greatest fitnesss consequences are closed because nat selection has honed in on these to cause an animal to behave in a way that will enable it to persist</w:t>
+        <w:t xml:space="preserve">The </w:t>
+      </w:r>
+      <w:proofErr w:type="spellStart"/>
+      <w:r>
+        <w:rPr>
+          <w:b/>
+          <w:bCs/>
+        </w:rPr>
+        <w:t>stimluli</w:t>
+      </w:r>
+      <w:proofErr w:type="spellEnd"/>
+      <w:r>
+        <w:rPr>
+          <w:b/>
+          <w:bCs/>
+        </w:rPr>
+        <w:t xml:space="preserve"> with greatest </w:t>
+      </w:r>
+      <w:proofErr w:type="spellStart"/>
+      <w:r>
+        <w:rPr>
+          <w:b/>
+          <w:bCs/>
+        </w:rPr>
+        <w:t>fitnesss</w:t>
+      </w:r>
+      <w:proofErr w:type="spellEnd"/>
+      <w:r>
+        <w:rPr>
+          <w:b/>
+          <w:bCs/>
+        </w:rPr>
+        <w:t xml:space="preserve"> consequences are closed because </w:t>
+      </w:r>
+      <w:proofErr w:type="spellStart"/>
+      <w:r>
+        <w:rPr>
+          <w:b/>
+          <w:bCs/>
+        </w:rPr>
+        <w:t>nat</w:t>
+      </w:r>
+      <w:proofErr w:type="spellEnd"/>
+      <w:r>
+        <w:rPr>
+          <w:b/>
+          <w:bCs/>
+        </w:rPr>
+        <w:t xml:space="preserve"> selection has </w:t>
+      </w:r>
+      <w:proofErr w:type="gramStart"/>
+      <w:r>
+        <w:rPr>
+          <w:b/>
+          <w:bCs/>
+        </w:rPr>
+        <w:t>honed in</w:t>
+      </w:r>
+      <w:proofErr w:type="gramEnd"/>
+      <w:r>
+        <w:rPr>
+          <w:b/>
+          <w:bCs/>
+        </w:rPr>
+        <w:t xml:space="preserve"> on these to cause an animal to behave in a way that will enable it to persist</w:t>
       </w:r>
       <w:r>
         <w:rPr>
@@ -1701,6 +1794,7 @@
   <w:style w:type="character" w:default="1" w:styleId="DefaultParagraphFont">
     <w:name w:val="Default Paragraph Font"/>
     <w:uiPriority w:val="1"/>
+    <w:semiHidden/>
     <w:unhideWhenUsed/>
   </w:style>
   <w:style w:type="table" w:default="1" w:styleId="TableNormal">

</xml_diff>